<commit_message>
Add initial database schema and inventory management system
</commit_message>
<xml_diff>
--- a/Inventory Management System.docx
+++ b/Inventory Management System.docx
@@ -178,10 +178,7 @@
       </w:r>
       <w:proofErr w:type="spellEnd"/>
       <w:r>
-        <w:t xml:space="preserve"> (PK)</w:t>
-      </w:r>
-      <w:r>
-        <w:t>:</w:t>
+        <w:t xml:space="preserve"> (PK):</w:t>
       </w:r>
     </w:p>
     <w:p>
@@ -432,18 +429,6 @@
           <w:numId w:val="5"/>
         </w:numPr>
       </w:pPr>
-      <w:r>
-        <w:t>Location</w:t>
-      </w:r>
-    </w:p>
-    <w:p>
-      <w:pPr>
-        <w:pStyle w:val="ListParagraph"/>
-        <w:numPr>
-          <w:ilvl w:val="0"/>
-          <w:numId w:val="5"/>
-        </w:numPr>
-      </w:pPr>
       <w:proofErr w:type="spellStart"/>
       <w:r>
         <w:t>StockLevel</w:t>
@@ -470,20 +455,20 @@
           <w:b/>
           <w:bCs/>
         </w:rPr>
+        <w:t>Order</w:t>
+      </w:r>
+    </w:p>
+    <w:p>
+      <w:pPr>
+        <w:pStyle w:val="ListParagraph"/>
+        <w:numPr>
+          <w:ilvl w:val="0"/>
+          <w:numId w:val="6"/>
+        </w:numPr>
+      </w:pPr>
+      <w:proofErr w:type="spellStart"/>
+      <w:r>
         <w:lastRenderedPageBreak/>
-        <w:t>Order</w:t>
-      </w:r>
-    </w:p>
-    <w:p>
-      <w:pPr>
-        <w:pStyle w:val="ListParagraph"/>
-        <w:numPr>
-          <w:ilvl w:val="0"/>
-          <w:numId w:val="6"/>
-        </w:numPr>
-      </w:pPr>
-      <w:proofErr w:type="spellStart"/>
-      <w:r>
         <w:t>OrderID</w:t>
       </w:r>
       <w:proofErr w:type="spellEnd"/>
@@ -846,13 +831,7 @@
         </w:numPr>
       </w:pPr>
       <w:r>
-        <w:t>Role</w:t>
-      </w:r>
-      <w:r>
-        <w:t xml:space="preserve"> </w:t>
-      </w:r>
-      <w:r>
-        <w:t>(Admin, Suppli</w:t>
+        <w:t>Role (Admin, Suppli</w:t>
       </w:r>
       <w:r>
         <w:t>er)</w:t>
@@ -979,24 +958,24 @@
       </w:pPr>
       <w:proofErr w:type="spellStart"/>
       <w:r>
+        <w:t>SupplierID</w:t>
+      </w:r>
+      <w:proofErr w:type="spellEnd"/>
+      <w:r>
+        <w:t xml:space="preserve"> (FK)</w:t>
+      </w:r>
+    </w:p>
+    <w:p>
+      <w:pPr>
+        <w:pStyle w:val="ListParagraph"/>
+        <w:numPr>
+          <w:ilvl w:val="0"/>
+          <w:numId w:val="11"/>
+        </w:numPr>
+      </w:pPr>
+      <w:proofErr w:type="spellStart"/>
+      <w:r>
         <w:lastRenderedPageBreak/>
-        <w:t>SupplierID</w:t>
-      </w:r>
-      <w:proofErr w:type="spellEnd"/>
-      <w:r>
-        <w:t xml:space="preserve"> (FK)</w:t>
-      </w:r>
-    </w:p>
-    <w:p>
-      <w:pPr>
-        <w:pStyle w:val="ListParagraph"/>
-        <w:numPr>
-          <w:ilvl w:val="0"/>
-          <w:numId w:val="11"/>
-        </w:numPr>
-      </w:pPr>
-      <w:proofErr w:type="spellStart"/>
-      <w:r>
         <w:t>UnitCost</w:t>
       </w:r>
       <w:proofErr w:type="spellEnd"/>
@@ -3353,6 +3332,7 @@
   <w:style w:type="character" w:default="1" w:styleId="DefaultParagraphFont">
     <w:name w:val="Default Paragraph Font"/>
     <w:uiPriority w:val="1"/>
+    <w:semiHidden/>
     <w:unhideWhenUsed/>
   </w:style>
   <w:style w:type="table" w:default="1" w:styleId="TableNormal">

</xml_diff>